<commit_message>
thêm các models cần thiết và sync với localDB
</commit_message>
<xml_diff>
--- a/Document/SyncSpace - App họp online.docx
+++ b/Document/SyncSpace - App họp online.docx
@@ -146,6 +146,11 @@
     </w:p>
     <w:p>
       <w:r>
+        <w:t xml:space="preserve">*notes: Web responsive với media queries. </w:t>
+      </w:r>
+    </w:p>
+    <w:p>
+      <w:r>
         <w:tab/>
         <w:t xml:space="preserve">Database: MySQL – ORM: Sequelize </w:t>
       </w:r>
@@ -199,15 +204,7 @@
         <w:pStyle w:val="ListParagraph"/>
       </w:pPr>
       <w:r>
-        <w:t xml:space="preserve">Bật video, bật mic, </w:t>
-      </w:r>
-      <w:proofErr w:type="gramStart"/>
-      <w:r>
-        <w:t>tắt</w:t>
-      </w:r>
-      <w:proofErr w:type="gramEnd"/>
-      <w:r>
-        <w:t xml:space="preserve"> mic. </w:t>
+        <w:t xml:space="preserve">Bật video, bật mic, tắt mic. </w:t>
       </w:r>
     </w:p>
     <w:p>
@@ -425,13 +422,8 @@
             <w:pPr>
               <w:pStyle w:val="ListParagraph"/>
             </w:pPr>
-            <w:proofErr w:type="gramStart"/>
-            <w:r>
-              <w:t>VARCHAR(</w:t>
-            </w:r>
-            <w:proofErr w:type="gramEnd"/>
-            <w:r>
-              <w:t>50)</w:t>
+            <w:r>
+              <w:t>VARCHAR(50)</w:t>
             </w:r>
           </w:p>
         </w:tc>
@@ -480,13 +472,8 @@
             <w:pPr>
               <w:pStyle w:val="ListParagraph"/>
             </w:pPr>
-            <w:proofErr w:type="gramStart"/>
-            <w:r>
-              <w:t>VARCHAR(</w:t>
-            </w:r>
-            <w:proofErr w:type="gramEnd"/>
-            <w:r>
-              <w:t>255)</w:t>
+            <w:r>
+              <w:t>VARCHAR(255)</w:t>
             </w:r>
           </w:p>
         </w:tc>
@@ -536,13 +523,8 @@
             <w:pPr>
               <w:pStyle w:val="ListParagraph"/>
             </w:pPr>
-            <w:proofErr w:type="gramStart"/>
-            <w:r>
-              <w:t>VARCHAR(</w:t>
-            </w:r>
-            <w:proofErr w:type="gramEnd"/>
-            <w:r>
-              <w:t>100)</w:t>
+            <w:r>
+              <w:t>VARCHAR(100)</w:t>
             </w:r>
           </w:p>
         </w:tc>
@@ -591,13 +573,8 @@
             <w:pPr>
               <w:pStyle w:val="ListParagraph"/>
             </w:pPr>
-            <w:proofErr w:type="gramStart"/>
-            <w:r>
-              <w:t>VARCHAR(</w:t>
-            </w:r>
-            <w:proofErr w:type="gramEnd"/>
-            <w:r>
-              <w:t>100)</w:t>
+            <w:r>
+              <w:t>VARCHAR(100)</w:t>
             </w:r>
           </w:p>
         </w:tc>
@@ -936,30 +913,20 @@
             <w:hideMark/>
           </w:tcPr>
           <w:p>
-            <w:proofErr w:type="gramStart"/>
-            <w:r>
-              <w:t>VARCHAR(</w:t>
-            </w:r>
-            <w:proofErr w:type="gramEnd"/>
-            <w:r>
-              <w:t>10)</w:t>
-            </w:r>
-          </w:p>
-        </w:tc>
-        <w:tc>
-          <w:tcPr>
-            <w:tcW w:w="0" w:type="auto"/>
-            <w:vAlign w:val="center"/>
-            <w:hideMark/>
-          </w:tcPr>
-          <w:p>
-            <w:proofErr w:type="gramStart"/>
-            <w:r>
-              <w:t>Mã</w:t>
-            </w:r>
-            <w:proofErr w:type="gramEnd"/>
-            <w:r>
-              <w:t xml:space="preserve"> chia sẻ</w:t>
+            <w:r>
+              <w:t>VARCHAR(10)</w:t>
+            </w:r>
+          </w:p>
+        </w:tc>
+        <w:tc>
+          <w:tcPr>
+            <w:tcW w:w="0" w:type="auto"/>
+            <w:vAlign w:val="center"/>
+            <w:hideMark/>
+          </w:tcPr>
+          <w:p>
+            <w:r>
+              <w:t>Mã chia sẻ</w:t>
             </w:r>
           </w:p>
         </w:tc>
@@ -2228,13 +2195,8 @@
             <w:hideMark/>
           </w:tcPr>
           <w:p>
-            <w:proofErr w:type="gramStart"/>
-            <w:r>
-              <w:t>VARCHAR(</w:t>
-            </w:r>
-            <w:proofErr w:type="gramEnd"/>
-            <w:r>
-              <w:t>20)</w:t>
+            <w:r>
+              <w:t>VARCHAR(20)</w:t>
             </w:r>
           </w:p>
         </w:tc>
@@ -2345,15 +2307,7 @@
     </w:p>
     <w:p>
       <w:r>
-        <w:t>-) Người dùng đăng ký -&gt; đăng nhập -&gt; vào giao diện chính -&gt; thấy các option (bao gồm Profile (để xem tt cá nhân, sửa mật khẩu</w:t>
-      </w:r>
-      <w:proofErr w:type="gramStart"/>
-      <w:r>
-        <w:t>) ,</w:t>
-      </w:r>
-      <w:proofErr w:type="gramEnd"/>
-      <w:r>
-        <w:t xml:space="preserve"> Tạo Cuộc họp tức thì, Tham gia cuộc họp.</w:t>
+        <w:t>-) Người dùng đăng ký -&gt; đăng nhập -&gt; vào giao diện chính -&gt; thấy các option (bao gồm Profile (để xem tt cá nhân, sửa mật khẩu) , Tạo Cuộc họp tức thì, Tham gia cuộc họp.</w:t>
       </w:r>
     </w:p>
     <w:p>
@@ -3536,6 +3490,7 @@
   <w:style w:type="character" w:default="1" w:styleId="DefaultParagraphFont">
     <w:name w:val="Default Paragraph Font"/>
     <w:uiPriority w:val="1"/>
+    <w:semiHidden/>
     <w:unhideWhenUsed/>
   </w:style>
   <w:style w:type="table" w:default="1" w:styleId="TableNormal">
@@ -4148,6 +4103,23 @@
 </file>
 
 <file path=customXml/item1.xml><?xml version="1.0" encoding="utf-8"?>
+<p:properties xmlns:p="http://schemas.microsoft.com/office/2006/metadata/properties" xmlns:xsi="http://www.w3.org/2001/XMLSchema-instance" xmlns:pc="http://schemas.microsoft.com/office/infopath/2007/PartnerControls">
+  <documentManagement>
+    <_activity xmlns="c240a0c8-d45c-4ab7-9469-3a0ee2ec1550" xsi:nil="true"/>
+  </documentManagement>
+</p:properties>
+</file>
+
+<file path=customXml/item2.xml><?xml version="1.0" encoding="utf-8"?>
+<?mso-contentType ?>
+<FormTemplates xmlns="http://schemas.microsoft.com/sharepoint/v3/contenttype/forms">
+  <Display>DocumentLibraryForm</Display>
+  <Edit>DocumentLibraryForm</Edit>
+  <New>DocumentLibraryForm</New>
+</FormTemplates>
+</file>
+
+<file path=customXml/item3.xml><?xml version="1.0" encoding="utf-8"?>
 <ct:contentTypeSchema xmlns:ct="http://schemas.microsoft.com/office/2006/metadata/contentType" xmlns:ma="http://schemas.microsoft.com/office/2006/metadata/properties/metaAttributes" ct:_="" ma:_="" ma:contentTypeName="Document" ma:contentTypeID="0x01010058204C4178FE984FA67573495BBC3FF6" ma:contentTypeVersion="14" ma:contentTypeDescription="Create a new document." ma:contentTypeScope="" ma:versionID="bf231940a7dc2c7783a25d036e4f4af4">
   <xsd:schema xmlns:xsd="http://www.w3.org/2001/XMLSchema" xmlns:xs="http://www.w3.org/2001/XMLSchema" xmlns:p="http://schemas.microsoft.com/office/2006/metadata/properties" xmlns:ns3="c240a0c8-d45c-4ab7-9469-3a0ee2ec1550" xmlns:ns4="cd08e727-9fc4-4861-afe5-2a5b8b7f9ae5" targetNamespace="http://schemas.microsoft.com/office/2006/metadata/properties" ma:root="true" ma:fieldsID="ba60dade6ea7de369cc77961d4e3b6e1" ns3:_="" ns4:_="">
     <xsd:import namespace="c240a0c8-d45c-4ab7-9469-3a0ee2ec1550"/>
@@ -4374,24 +4346,25 @@
 </ct:contentTypeSchema>
 </file>
 
-<file path=customXml/item2.xml><?xml version="1.0" encoding="utf-8"?>
-<?mso-contentType ?>
-<FormTemplates xmlns="http://schemas.microsoft.com/sharepoint/v3/contenttype/forms">
-  <Display>DocumentLibraryForm</Display>
-  <Edit>DocumentLibraryForm</Edit>
-  <New>DocumentLibraryForm</New>
-</FormTemplates>
+<file path=customXml/itemProps1.xml><?xml version="1.0" encoding="utf-8"?>
+<ds:datastoreItem xmlns:ds="http://schemas.openxmlformats.org/officeDocument/2006/customXml" ds:itemID="{167324B2-4AD6-4EAF-80D5-DF40F535C312}">
+  <ds:schemaRefs>
+    <ds:schemaRef ds:uri="http://schemas.microsoft.com/office/2006/metadata/properties"/>
+    <ds:schemaRef ds:uri="http://schemas.microsoft.com/office/infopath/2007/PartnerControls"/>
+    <ds:schemaRef ds:uri="c240a0c8-d45c-4ab7-9469-3a0ee2ec1550"/>
+  </ds:schemaRefs>
+</ds:datastoreItem>
 </file>
 
-<file path=customXml/item3.xml><?xml version="1.0" encoding="utf-8"?>
-<p:properties xmlns:p="http://schemas.microsoft.com/office/2006/metadata/properties" xmlns:xsi="http://www.w3.org/2001/XMLSchema-instance" xmlns:pc="http://schemas.microsoft.com/office/infopath/2007/PartnerControls">
-  <documentManagement>
-    <_activity xmlns="c240a0c8-d45c-4ab7-9469-3a0ee2ec1550" xsi:nil="true"/>
-  </documentManagement>
-</p:properties>
+<file path=customXml/itemProps2.xml><?xml version="1.0" encoding="utf-8"?>
+<ds:datastoreItem xmlns:ds="http://schemas.openxmlformats.org/officeDocument/2006/customXml" ds:itemID="{0FF6A983-92F6-43CE-940B-B0E88494D54C}">
+  <ds:schemaRefs>
+    <ds:schemaRef ds:uri="http://schemas.microsoft.com/sharepoint/v3/contenttype/forms"/>
+  </ds:schemaRefs>
+</ds:datastoreItem>
 </file>
 
-<file path=customXml/itemProps1.xml><?xml version="1.0" encoding="utf-8"?>
+<file path=customXml/itemProps3.xml><?xml version="1.0" encoding="utf-8"?>
 <ds:datastoreItem xmlns:ds="http://schemas.openxmlformats.org/officeDocument/2006/customXml" ds:itemID="{B06FD3A9-EC12-4DF8-A178-D7E94A6E6C8D}">
   <ds:schemaRefs>
     <ds:schemaRef ds:uri="http://schemas.microsoft.com/office/2006/metadata/contentType"/>
@@ -4408,29 +4381,4 @@
     <ds:schemaRef ds:uri="http://schemas.microsoft.com/internal/obd"/>
   </ds:schemaRefs>
 </ds:datastoreItem>
-</file>
-
-<file path=customXml/itemProps2.xml><?xml version="1.0" encoding="utf-8"?>
-<ds:datastoreItem xmlns:ds="http://schemas.openxmlformats.org/officeDocument/2006/customXml" ds:itemID="{0FF6A983-92F6-43CE-940B-B0E88494D54C}">
-  <ds:schemaRefs>
-    <ds:schemaRef ds:uri="http://schemas.microsoft.com/sharepoint/v3/contenttype/forms"/>
-  </ds:schemaRefs>
-</ds:datastoreItem>
-</file>
-
-<file path=customXml/itemProps3.xml><?xml version="1.0" encoding="utf-8"?>
-<ds:datastoreItem xmlns:ds="http://schemas.openxmlformats.org/officeDocument/2006/customXml" ds:itemID="{167324B2-4AD6-4EAF-80D5-DF40F535C312}">
-  <ds:schemaRefs>
-    <ds:schemaRef ds:uri="http://schemas.microsoft.com/office/2006/documentManagement/types"/>
-    <ds:schemaRef ds:uri="http://schemas.microsoft.com/office/infopath/2007/PartnerControls"/>
-    <ds:schemaRef ds:uri="http://schemas.microsoft.com/office/2006/metadata/properties"/>
-    <ds:schemaRef ds:uri="http://purl.org/dc/elements/1.1/"/>
-    <ds:schemaRef ds:uri="http://purl.org/dc/terms/"/>
-    <ds:schemaRef ds:uri="c240a0c8-d45c-4ab7-9469-3a0ee2ec1550"/>
-    <ds:schemaRef ds:uri="http://schemas.openxmlformats.org/package/2006/metadata/core-properties"/>
-    <ds:schemaRef ds:uri="cd08e727-9fc4-4861-afe5-2a5b8b7f9ae5"/>
-    <ds:schemaRef ds:uri="http://www.w3.org/XML/1998/namespace"/>
-    <ds:schemaRef ds:uri="http://purl.org/dc/dcmitype/"/>
-  </ds:schemaRefs>
-</ds:datastoreItem>
 </file>
</xml_diff>